<commit_message>
added animate.css and fixed RWD
</commit_message>
<xml_diff>
--- a/resources/attachment/resume.docx
+++ b/resources/attachment/resume.docx
@@ -1,6 +1,6 @@
 
 <file path=word/document.xml><?xml version="1.0" encoding="utf-8"?>
-<w:document xmlns:wpc="http://schemas.microsoft.com/office/word/2010/wordprocessingCanvas" xmlns:mc="http://schemas.openxmlformats.org/markup-compatibility/2006" xmlns:o="urn:schemas-microsoft-com:office:office" xmlns:r="http://schemas.openxmlformats.org/officeDocument/2006/relationships" xmlns:m="http://schemas.openxmlformats.org/officeDocument/2006/math" xmlns:v="urn:schemas-microsoft-com:vml" xmlns:wp14="http://schemas.microsoft.com/office/word/2010/wordprocessingDrawing" xmlns:wp="http://schemas.openxmlformats.org/drawingml/2006/wordprocessingDrawing" xmlns:w10="urn:schemas-microsoft-com:office:word" xmlns:w="http://schemas.openxmlformats.org/wordprocessingml/2006/main" xmlns:w14="http://schemas.microsoft.com/office/word/2010/wordml" xmlns:w15="http://schemas.microsoft.com/office/word/2012/wordml" xmlns:wpg="http://schemas.microsoft.com/office/word/2010/wordprocessingGroup" xmlns:wpi="http://schemas.microsoft.com/office/word/2010/wordprocessingInk" xmlns:wne="http://schemas.microsoft.com/office/word/2006/wordml" xmlns:wps="http://schemas.microsoft.com/office/word/2010/wordprocessingShape" mc:Ignorable="w14 w15 wp14">
+<w:document xmlns:wpc="http://schemas.microsoft.com/office/word/2010/wordprocessingCanvas" xmlns:cx="http://schemas.microsoft.com/office/drawing/2014/chartex" xmlns:cx1="http://schemas.microsoft.com/office/drawing/2015/9/8/chartex" xmlns:mc="http://schemas.openxmlformats.org/markup-compatibility/2006" xmlns:o="urn:schemas-microsoft-com:office:office" xmlns:r="http://schemas.openxmlformats.org/officeDocument/2006/relationships" xmlns:m="http://schemas.openxmlformats.org/officeDocument/2006/math" xmlns:v="urn:schemas-microsoft-com:vml" xmlns:wp14="http://schemas.microsoft.com/office/word/2010/wordprocessingDrawing" xmlns:wp="http://schemas.openxmlformats.org/drawingml/2006/wordprocessingDrawing" xmlns:w10="urn:schemas-microsoft-com:office:word" xmlns:w="http://schemas.openxmlformats.org/wordprocessingml/2006/main" xmlns:w14="http://schemas.microsoft.com/office/word/2010/wordml" xmlns:w15="http://schemas.microsoft.com/office/word/2012/wordml" xmlns:w16se="http://schemas.microsoft.com/office/word/2015/wordml/symex" xmlns:wpg="http://schemas.microsoft.com/office/word/2010/wordprocessingGroup" xmlns:wpi="http://schemas.microsoft.com/office/word/2010/wordprocessingInk" xmlns:wne="http://schemas.microsoft.com/office/word/2006/wordml" xmlns:wps="http://schemas.microsoft.com/office/word/2010/wordprocessingShape" mc:Ignorable="w14 w15 w16se wp14">
   <w:body>
     <w:tbl>
       <w:tblPr>
@@ -138,10 +138,17 @@
             </w:pPr>
             <w:r>
               <w:rPr>
-                <w:spacing w:val="0"/>
-                <w:w w:val="100"/>
+                <w:spacing w:val="1"/>
+                <w:w w:val="85"/>
               </w:rPr>
-              <w:t>WEB DEVELOPER</w:t>
+              <w:t>WEB DEVELOPE</w:t>
+            </w:r>
+            <w:r>
+              <w:rPr>
+                <w:spacing w:val="4"/>
+                <w:w w:val="85"/>
+              </w:rPr>
+              <w:t>R</w:t>
             </w:r>
           </w:p>
         </w:tc>
@@ -299,44 +306,23 @@
                 <w:rStyle w:val="Hyperlink"/>
                 <w:u w:val="none"/>
               </w:rPr>
-              <w:t xml:space="preserve"> 9, Phase 4, San Jose Heights, Brgy. Muzon, San Jose Del Monte, Bulacan, Philippines.</w:t>
-            </w:r>
-          </w:p>
-          <w:sdt>
-            <w:sdtPr>
-              <w:id w:val="-1444214663"/>
-              <w:placeholder>
-                <w:docPart w:val="7F17E572931749D8AAC4BBF3D36879BE"/>
-              </w:placeholder>
-              <w:temporary/>
-              <w:showingPlcHdr/>
-              <w15:appearance w15:val="hidden"/>
-            </w:sdtPr>
-            <w:sdtEndPr/>
-            <w:sdtContent>
-              <w:p>
-                <w:pPr>
-                  <w:pStyle w:val="Heading3"/>
-                </w:pPr>
-                <w:r>
-                  <w:t>Hobbies</w:t>
-                </w:r>
-              </w:p>
-            </w:sdtContent>
-          </w:sdt>
-          <w:p>
-            <w:r>
-              <w:t>Playing Online Games</w:t>
-            </w:r>
-          </w:p>
-          <w:p>
-            <w:r>
-              <w:t>Playing with pets</w:t>
-            </w:r>
-          </w:p>
-          <w:p>
-            <w:r>
-              <w:t>Quality time for siblings</w:t>
+              <w:t xml:space="preserve"> 9, Phase 4, San Jose Heights, Brgy. </w:t>
+            </w:r>
+            <w:proofErr w:type="spellStart"/>
+            <w:r>
+              <w:rPr>
+                <w:rStyle w:val="Hyperlink"/>
+                <w:u w:val="none"/>
+              </w:rPr>
+              <w:t>Muzon</w:t>
+            </w:r>
+            <w:proofErr w:type="spellEnd"/>
+            <w:r>
+              <w:rPr>
+                <w:rStyle w:val="Hyperlink"/>
+                <w:u w:val="none"/>
+              </w:rPr>
+              <w:t>, San Jose Del Monte, Bulacan, Philippines.</w:t>
             </w:r>
           </w:p>
           <w:p/>
@@ -449,7 +435,18 @@
               </w:rPr>
             </w:pPr>
             <w:r>
-              <w:t>Synermaxx Corp.</w:t>
+              <w:t>Synermaxx</w:t>
+            </w:r>
+            <w:bookmarkStart w:id="0" w:name="_GoBack"/>
+            <w:bookmarkEnd w:id="0"/>
+            <w:r>
+              <w:t xml:space="preserve"> Corp</w:t>
+            </w:r>
+            <w:r>
+              <w:t>oration</w:t>
+            </w:r>
+            <w:r>
+              <w:t>.</w:t>
             </w:r>
             <w:r>
               <w:t xml:space="preserve"> </w:t>
@@ -458,7 +455,13 @@
               <w:t xml:space="preserve"> </w:t>
             </w:r>
             <w:r>
-              <w:t>Web Developer</w:t>
+              <w:t>(System</w:t>
+            </w:r>
+            <w:r>
+              <w:t xml:space="preserve"> Developer</w:t>
+            </w:r>
+            <w:r>
+              <w:t>)</w:t>
             </w:r>
           </w:p>
           <w:p>
@@ -606,7 +609,15 @@
               </w:rPr>
             </w:pPr>
             <w:r>
-              <w:t>Front-End Web technologies: HTML5, CSS (Sass), JavaScript (JQuery, AngularJS), and Boostrap.</w:t>
+              <w:t xml:space="preserve">Front-End Web technologies: HTML5, CSS (Sass), JavaScript (JQuery, AngularJS), and </w:t>
+            </w:r>
+            <w:proofErr w:type="spellStart"/>
+            <w:r>
+              <w:t>Boostrap</w:t>
+            </w:r>
+            <w:proofErr w:type="spellEnd"/>
+            <w:r>
+              <w:t>.</w:t>
             </w:r>
           </w:p>
           <w:p>
@@ -636,7 +647,15 @@
               </w:rPr>
             </w:pPr>
             <w:r>
-              <w:t>Version Control: GitLab, GitHub</w:t>
+              <w:t xml:space="preserve">Version Control: </w:t>
+            </w:r>
+            <w:proofErr w:type="spellStart"/>
+            <w:r>
+              <w:t>GitLab</w:t>
+            </w:r>
+            <w:proofErr w:type="spellEnd"/>
+            <w:r>
+              <w:t>, GitHub</w:t>
             </w:r>
           </w:p>
           <w:p>
@@ -705,8 +724,6 @@
           <w:tab w:val="left" w:pos="990"/>
         </w:tabs>
       </w:pPr>
-      <w:bookmarkStart w:id="0" w:name="_GoBack"/>
-      <w:bookmarkEnd w:id="0"/>
     </w:p>
     <w:sectPr>
       <w:headerReference w:type="default" r:id="rId13"/>
@@ -720,7 +737,7 @@
 </file>
 
 <file path=word/endnotes.xml><?xml version="1.0" encoding="utf-8"?>
-<w:endnotes xmlns:wpc="http://schemas.microsoft.com/office/word/2010/wordprocessingCanvas" xmlns:mc="http://schemas.openxmlformats.org/markup-compatibility/2006" xmlns:o="urn:schemas-microsoft-com:office:office" xmlns:r="http://schemas.openxmlformats.org/officeDocument/2006/relationships" xmlns:m="http://schemas.openxmlformats.org/officeDocument/2006/math" xmlns:v="urn:schemas-microsoft-com:vml" xmlns:wp14="http://schemas.microsoft.com/office/word/2010/wordprocessingDrawing" xmlns:wp="http://schemas.openxmlformats.org/drawingml/2006/wordprocessingDrawing" xmlns:w10="urn:schemas-microsoft-com:office:word" xmlns:w="http://schemas.openxmlformats.org/wordprocessingml/2006/main" xmlns:w14="http://schemas.microsoft.com/office/word/2010/wordml" xmlns:w15="http://schemas.microsoft.com/office/word/2012/wordml" xmlns:wpg="http://schemas.microsoft.com/office/word/2010/wordprocessingGroup" xmlns:wpi="http://schemas.microsoft.com/office/word/2010/wordprocessingInk" xmlns:wne="http://schemas.microsoft.com/office/word/2006/wordml" xmlns:wps="http://schemas.microsoft.com/office/word/2010/wordprocessingShape" mc:Ignorable="w14 w15 wp14">
+<w:endnotes xmlns:wpc="http://schemas.microsoft.com/office/word/2010/wordprocessingCanvas" xmlns:cx="http://schemas.microsoft.com/office/drawing/2014/chartex" xmlns:cx1="http://schemas.microsoft.com/office/drawing/2015/9/8/chartex" xmlns:mc="http://schemas.openxmlformats.org/markup-compatibility/2006" xmlns:o="urn:schemas-microsoft-com:office:office" xmlns:r="http://schemas.openxmlformats.org/officeDocument/2006/relationships" xmlns:m="http://schemas.openxmlformats.org/officeDocument/2006/math" xmlns:v="urn:schemas-microsoft-com:vml" xmlns:wp14="http://schemas.microsoft.com/office/word/2010/wordprocessingDrawing" xmlns:wp="http://schemas.openxmlformats.org/drawingml/2006/wordprocessingDrawing" xmlns:w10="urn:schemas-microsoft-com:office:word" xmlns:w="http://schemas.openxmlformats.org/wordprocessingml/2006/main" xmlns:w14="http://schemas.microsoft.com/office/word/2010/wordml" xmlns:w15="http://schemas.microsoft.com/office/word/2012/wordml" xmlns:w16se="http://schemas.microsoft.com/office/word/2015/wordml/symex" xmlns:wpg="http://schemas.microsoft.com/office/word/2010/wordprocessingGroup" xmlns:wpi="http://schemas.microsoft.com/office/word/2010/wordprocessingInk" xmlns:wne="http://schemas.microsoft.com/office/word/2006/wordml" xmlns:wps="http://schemas.microsoft.com/office/word/2010/wordprocessingShape" mc:Ignorable="w14 w15 w16se wp14">
   <w:endnote w:type="separator" w:id="-1">
     <w:p>
       <w:r>
@@ -739,7 +756,7 @@
 </file>
 
 <file path=word/footnotes.xml><?xml version="1.0" encoding="utf-8"?>
-<w:footnotes xmlns:wpc="http://schemas.microsoft.com/office/word/2010/wordprocessingCanvas" xmlns:mc="http://schemas.openxmlformats.org/markup-compatibility/2006" xmlns:o="urn:schemas-microsoft-com:office:office" xmlns:r="http://schemas.openxmlformats.org/officeDocument/2006/relationships" xmlns:m="http://schemas.openxmlformats.org/officeDocument/2006/math" xmlns:v="urn:schemas-microsoft-com:vml" xmlns:wp14="http://schemas.microsoft.com/office/word/2010/wordprocessingDrawing" xmlns:wp="http://schemas.openxmlformats.org/drawingml/2006/wordprocessingDrawing" xmlns:w10="urn:schemas-microsoft-com:office:word" xmlns:w="http://schemas.openxmlformats.org/wordprocessingml/2006/main" xmlns:w14="http://schemas.microsoft.com/office/word/2010/wordml" xmlns:w15="http://schemas.microsoft.com/office/word/2012/wordml" xmlns:wpg="http://schemas.microsoft.com/office/word/2010/wordprocessingGroup" xmlns:wpi="http://schemas.microsoft.com/office/word/2010/wordprocessingInk" xmlns:wne="http://schemas.microsoft.com/office/word/2006/wordml" xmlns:wps="http://schemas.microsoft.com/office/word/2010/wordprocessingShape" mc:Ignorable="w14 w15 wp14">
+<w:footnotes xmlns:wpc="http://schemas.microsoft.com/office/word/2010/wordprocessingCanvas" xmlns:cx="http://schemas.microsoft.com/office/drawing/2014/chartex" xmlns:cx1="http://schemas.microsoft.com/office/drawing/2015/9/8/chartex" xmlns:mc="http://schemas.openxmlformats.org/markup-compatibility/2006" xmlns:o="urn:schemas-microsoft-com:office:office" xmlns:r="http://schemas.openxmlformats.org/officeDocument/2006/relationships" xmlns:m="http://schemas.openxmlformats.org/officeDocument/2006/math" xmlns:v="urn:schemas-microsoft-com:vml" xmlns:wp14="http://schemas.microsoft.com/office/word/2010/wordprocessingDrawing" xmlns:wp="http://schemas.openxmlformats.org/drawingml/2006/wordprocessingDrawing" xmlns:w10="urn:schemas-microsoft-com:office:word" xmlns:w="http://schemas.openxmlformats.org/wordprocessingml/2006/main" xmlns:w14="http://schemas.microsoft.com/office/word/2010/wordml" xmlns:w15="http://schemas.microsoft.com/office/word/2012/wordml" xmlns:w16se="http://schemas.microsoft.com/office/word/2015/wordml/symex" xmlns:wpg="http://schemas.microsoft.com/office/word/2010/wordprocessingGroup" xmlns:wpi="http://schemas.microsoft.com/office/word/2010/wordprocessingInk" xmlns:wne="http://schemas.microsoft.com/office/word/2006/wordml" xmlns:wps="http://schemas.microsoft.com/office/word/2010/wordprocessingShape" mc:Ignorable="w14 w15 w16se wp14">
   <w:footnote w:type="separator" w:id="-1">
     <w:p>
       <w:r>
@@ -758,7 +775,7 @@
 </file>
 
 <file path=word/header1.xml><?xml version="1.0" encoding="utf-8"?>
-<w:hdr xmlns:wpc="http://schemas.microsoft.com/office/word/2010/wordprocessingCanvas" xmlns:mc="http://schemas.openxmlformats.org/markup-compatibility/2006" xmlns:o="urn:schemas-microsoft-com:office:office" xmlns:r="http://schemas.openxmlformats.org/officeDocument/2006/relationships" xmlns:m="http://schemas.openxmlformats.org/officeDocument/2006/math" xmlns:v="urn:schemas-microsoft-com:vml" xmlns:wp14="http://schemas.microsoft.com/office/word/2010/wordprocessingDrawing" xmlns:wp="http://schemas.openxmlformats.org/drawingml/2006/wordprocessingDrawing" xmlns:w10="urn:schemas-microsoft-com:office:word" xmlns:w="http://schemas.openxmlformats.org/wordprocessingml/2006/main" xmlns:w14="http://schemas.microsoft.com/office/word/2010/wordml" xmlns:w15="http://schemas.microsoft.com/office/word/2012/wordml" xmlns:wpg="http://schemas.microsoft.com/office/word/2010/wordprocessingGroup" xmlns:wpi="http://schemas.microsoft.com/office/word/2010/wordprocessingInk" xmlns:wne="http://schemas.microsoft.com/office/word/2006/wordml" xmlns:wps="http://schemas.microsoft.com/office/word/2010/wordprocessingShape" mc:Ignorable="w14 w15 wp14">
+<w:hdr xmlns:wpc="http://schemas.microsoft.com/office/word/2010/wordprocessingCanvas" xmlns:cx="http://schemas.microsoft.com/office/drawing/2014/chartex" xmlns:cx1="http://schemas.microsoft.com/office/drawing/2015/9/8/chartex" xmlns:mc="http://schemas.openxmlformats.org/markup-compatibility/2006" xmlns:o="urn:schemas-microsoft-com:office:office" xmlns:r="http://schemas.openxmlformats.org/officeDocument/2006/relationships" xmlns:m="http://schemas.openxmlformats.org/officeDocument/2006/math" xmlns:v="urn:schemas-microsoft-com:vml" xmlns:wp14="http://schemas.microsoft.com/office/word/2010/wordprocessingDrawing" xmlns:wp="http://schemas.openxmlformats.org/drawingml/2006/wordprocessingDrawing" xmlns:w10="urn:schemas-microsoft-com:office:word" xmlns:w="http://schemas.openxmlformats.org/wordprocessingml/2006/main" xmlns:w14="http://schemas.microsoft.com/office/word/2010/wordml" xmlns:w15="http://schemas.microsoft.com/office/word/2012/wordml" xmlns:w16se="http://schemas.microsoft.com/office/word/2015/wordml/symex" xmlns:wpg="http://schemas.microsoft.com/office/word/2010/wordprocessingGroup" xmlns:wpi="http://schemas.microsoft.com/office/word/2010/wordprocessingInk" xmlns:wne="http://schemas.microsoft.com/office/word/2006/wordml" xmlns:wps="http://schemas.microsoft.com/office/word/2010/wordprocessingShape" mc:Ignorable="w14 w15 w16se wp14">
   <w:p>
     <w:pPr>
       <w:pStyle w:val="Header"/>
@@ -783,7 +800,7 @@
           <wp:docPr id="3" name="Graphic 3">
             <a:extLst xmlns:a="http://schemas.openxmlformats.org/drawingml/2006/main">
               <a:ext uri="{C183D7F6-B498-43B3-948B-1728B52AA6E4}">
-                <adec:decorative xmlns:adec="http://schemas.microsoft.com/office/drawing/2017/decorative" xmlns:w16se="http://schemas.microsoft.com/office/word/2015/wordml/symex" xmlns:w16cid="http://schemas.microsoft.com/office/word/2016/wordml/cid" xmlns:w="http://schemas.openxmlformats.org/wordprocessingml/2006/main" xmlns:w10="urn:schemas-microsoft-com:office:word" xmlns:v="urn:schemas-microsoft-com:vml" xmlns:o="urn:schemas-microsoft-com:office:office" xmlns:am3d="http://schemas.microsoft.com/office/drawing/2017/model3d" xmlns:aink="http://schemas.microsoft.com/office/drawing/2016/ink" xmlns:cx8="http://schemas.microsoft.com/office/drawing/2016/5/14/chartex" xmlns:cx7="http://schemas.microsoft.com/office/drawing/2016/5/13/chartex" xmlns:cx6="http://schemas.microsoft.com/office/drawing/2016/5/12/chartex" xmlns:cx5="http://schemas.microsoft.com/office/drawing/2016/5/11/chartex" xmlns:cx4="http://schemas.microsoft.com/office/drawing/2016/5/10/chartex" xmlns:cx3="http://schemas.microsoft.com/office/drawing/2016/5/9/chartex" xmlns:cx2="http://schemas.microsoft.com/office/drawing/2015/10/21/chartex" xmlns:cx1="http://schemas.microsoft.com/office/drawing/2015/9/8/chartex" xmlns:cx="http://schemas.microsoft.com/office/drawing/2014/chartex" xmlns="" val="1"/>
+                <adec:decorative xmlns="" xmlns:cx2="http://schemas.microsoft.com/office/drawing/2015/10/21/chartex" xmlns:cx3="http://schemas.microsoft.com/office/drawing/2016/5/9/chartex" xmlns:cx4="http://schemas.microsoft.com/office/drawing/2016/5/10/chartex" xmlns:cx5="http://schemas.microsoft.com/office/drawing/2016/5/11/chartex" xmlns:cx6="http://schemas.microsoft.com/office/drawing/2016/5/12/chartex" xmlns:cx7="http://schemas.microsoft.com/office/drawing/2016/5/13/chartex" xmlns:cx8="http://schemas.microsoft.com/office/drawing/2016/5/14/chartex" xmlns:aink="http://schemas.microsoft.com/office/drawing/2016/ink" xmlns:am3d="http://schemas.microsoft.com/office/drawing/2017/model3d" xmlns:o="urn:schemas-microsoft-com:office:office" xmlns:v="urn:schemas-microsoft-com:vml" xmlns:w10="urn:schemas-microsoft-com:office:word" xmlns:w="http://schemas.openxmlformats.org/wordprocessingml/2006/main" xmlns:w16cid="http://schemas.microsoft.com/office/word/2016/wordml/cid" xmlns:adec="http://schemas.microsoft.com/office/drawing/2017/decorative" val="1"/>
               </a:ext>
             </a:extLst>
           </wp:docPr>
@@ -804,7 +821,7 @@
                         <a14:useLocalDpi xmlns:a14="http://schemas.microsoft.com/office/drawing/2010/main" val="0"/>
                       </a:ext>
                       <a:ext uri="{96DAC541-7B7A-43D3-8B79-37D633B846F1}">
-                        <asvg:svgBlip xmlns:asvg="http://schemas.microsoft.com/office/drawing/2016/SVG/main" xmlns:w16se="http://schemas.microsoft.com/office/word/2015/wordml/symex" xmlns:w16cid="http://schemas.microsoft.com/office/word/2016/wordml/cid" xmlns:w="http://schemas.openxmlformats.org/wordprocessingml/2006/main" xmlns:w10="urn:schemas-microsoft-com:office:word" xmlns:v="urn:schemas-microsoft-com:vml" xmlns:o="urn:schemas-microsoft-com:office:office" xmlns:am3d="http://schemas.microsoft.com/office/drawing/2017/model3d" xmlns:aink="http://schemas.microsoft.com/office/drawing/2016/ink" xmlns:cx8="http://schemas.microsoft.com/office/drawing/2016/5/14/chartex" xmlns:cx7="http://schemas.microsoft.com/office/drawing/2016/5/13/chartex" xmlns:cx6="http://schemas.microsoft.com/office/drawing/2016/5/12/chartex" xmlns:cx5="http://schemas.microsoft.com/office/drawing/2016/5/11/chartex" xmlns:cx4="http://schemas.microsoft.com/office/drawing/2016/5/10/chartex" xmlns:cx3="http://schemas.microsoft.com/office/drawing/2016/5/9/chartex" xmlns:cx2="http://schemas.microsoft.com/office/drawing/2015/10/21/chartex" xmlns:cx1="http://schemas.microsoft.com/office/drawing/2015/9/8/chartex" xmlns:cx="http://schemas.microsoft.com/office/drawing/2014/chartex" xmlns="" r:embed="rId2"/>
+                        <asvg:svgBlip xmlns="" xmlns:cx2="http://schemas.microsoft.com/office/drawing/2015/10/21/chartex" xmlns:cx3="http://schemas.microsoft.com/office/drawing/2016/5/9/chartex" xmlns:cx4="http://schemas.microsoft.com/office/drawing/2016/5/10/chartex" xmlns:cx5="http://schemas.microsoft.com/office/drawing/2016/5/11/chartex" xmlns:cx6="http://schemas.microsoft.com/office/drawing/2016/5/12/chartex" xmlns:cx7="http://schemas.microsoft.com/office/drawing/2016/5/13/chartex" xmlns:cx8="http://schemas.microsoft.com/office/drawing/2016/5/14/chartex" xmlns:aink="http://schemas.microsoft.com/office/drawing/2016/ink" xmlns:am3d="http://schemas.microsoft.com/office/drawing/2017/model3d" xmlns:o="urn:schemas-microsoft-com:office:office" xmlns:v="urn:schemas-microsoft-com:vml" xmlns:w10="urn:schemas-microsoft-com:office:word" xmlns:w="http://schemas.openxmlformats.org/wordprocessingml/2006/main" xmlns:w16cid="http://schemas.microsoft.com/office/word/2016/wordml/cid" xmlns:asvg="http://schemas.microsoft.com/office/drawing/2016/SVG/main" r:embed="rId2"/>
                       </a:ext>
                     </a:extLst>
                   </a:blip>
@@ -838,8 +855,8 @@
 </file>
 
 <file path=word/numbering.xml><?xml version="1.0" encoding="utf-8"?>
-<w:numbering xmlns:wpc="http://schemas.microsoft.com/office/word/2010/wordprocessingCanvas" xmlns:mc="http://schemas.openxmlformats.org/markup-compatibility/2006" xmlns:o="urn:schemas-microsoft-com:office:office" xmlns:r="http://schemas.openxmlformats.org/officeDocument/2006/relationships" xmlns:m="http://schemas.openxmlformats.org/officeDocument/2006/math" xmlns:v="urn:schemas-microsoft-com:vml" xmlns:wp14="http://schemas.microsoft.com/office/word/2010/wordprocessingDrawing" xmlns:wp="http://schemas.openxmlformats.org/drawingml/2006/wordprocessingDrawing" xmlns:w10="urn:schemas-microsoft-com:office:word" xmlns:w="http://schemas.openxmlformats.org/wordprocessingml/2006/main" xmlns:w14="http://schemas.microsoft.com/office/word/2010/wordml" xmlns:w15="http://schemas.microsoft.com/office/word/2012/wordml" xmlns:wpg="http://schemas.microsoft.com/office/word/2010/wordprocessingGroup" xmlns:wpi="http://schemas.microsoft.com/office/word/2010/wordprocessingInk" xmlns:wne="http://schemas.microsoft.com/office/word/2006/wordml" xmlns:wps="http://schemas.microsoft.com/office/word/2010/wordprocessingShape" mc:Ignorable="w14 w15 wp14">
-  <w:abstractNum w:abstractNumId="0">
+<w:numbering xmlns:wpc="http://schemas.microsoft.com/office/word/2010/wordprocessingCanvas" xmlns:cx="http://schemas.microsoft.com/office/drawing/2014/chartex" xmlns:cx1="http://schemas.microsoft.com/office/drawing/2015/9/8/chartex" xmlns:mc="http://schemas.openxmlformats.org/markup-compatibility/2006" xmlns:o="urn:schemas-microsoft-com:office:office" xmlns:r="http://schemas.openxmlformats.org/officeDocument/2006/relationships" xmlns:m="http://schemas.openxmlformats.org/officeDocument/2006/math" xmlns:v="urn:schemas-microsoft-com:vml" xmlns:wp14="http://schemas.microsoft.com/office/word/2010/wordprocessingDrawing" xmlns:wp="http://schemas.openxmlformats.org/drawingml/2006/wordprocessingDrawing" xmlns:w10="urn:schemas-microsoft-com:office:word" xmlns:w="http://schemas.openxmlformats.org/wordprocessingml/2006/main" xmlns:w14="http://schemas.microsoft.com/office/word/2010/wordml" xmlns:w15="http://schemas.microsoft.com/office/word/2012/wordml" xmlns:w16se="http://schemas.microsoft.com/office/word/2015/wordml/symex" xmlns:wpg="http://schemas.microsoft.com/office/word/2010/wordprocessingGroup" xmlns:wpi="http://schemas.microsoft.com/office/word/2010/wordprocessingInk" xmlns:wne="http://schemas.microsoft.com/office/word/2006/wordml" xmlns:wps="http://schemas.microsoft.com/office/word/2010/wordprocessingShape" mc:Ignorable="w14 w15 w16se wp14">
+  <w:abstractNum w:abstractNumId="0" w15:restartNumberingAfterBreak="0">
     <w:nsid w:val="1146615F"/>
     <w:multiLevelType w:val="hybridMultilevel"/>
     <w:tmpl w:val="D2440E4C"/>
@@ -951,7 +968,7 @@
       </w:rPr>
     </w:lvl>
   </w:abstractNum>
-  <w:abstractNum w:abstractNumId="1">
+  <w:abstractNum w:abstractNumId="1" w15:restartNumberingAfterBreak="0">
     <w:nsid w:val="198B0C99"/>
     <w:multiLevelType w:val="hybridMultilevel"/>
     <w:tmpl w:val="E9B69C76"/>
@@ -1064,7 +1081,7 @@
       </w:rPr>
     </w:lvl>
   </w:abstractNum>
-  <w:abstractNum w:abstractNumId="2">
+  <w:abstractNum w:abstractNumId="2" w15:restartNumberingAfterBreak="0">
     <w:nsid w:val="3EC850F1"/>
     <w:multiLevelType w:val="hybridMultilevel"/>
     <w:tmpl w:val="E4D6A498"/>
@@ -1177,7 +1194,7 @@
       </w:rPr>
     </w:lvl>
   </w:abstractNum>
-  <w:abstractNum w:abstractNumId="3">
+  <w:abstractNum w:abstractNumId="3" w15:restartNumberingAfterBreak="0">
     <w:nsid w:val="65042524"/>
     <w:multiLevelType w:val="hybridMultilevel"/>
     <w:tmpl w:val="FC7E354E"/>
@@ -1307,7 +1324,7 @@
 </file>
 
 <file path=word/styles.xml><?xml version="1.0" encoding="utf-8"?>
-<w:styles xmlns:mc="http://schemas.openxmlformats.org/markup-compatibility/2006" xmlns:r="http://schemas.openxmlformats.org/officeDocument/2006/relationships" xmlns:w="http://schemas.openxmlformats.org/wordprocessingml/2006/main" xmlns:w14="http://schemas.microsoft.com/office/word/2010/wordml" xmlns:w15="http://schemas.microsoft.com/office/word/2012/wordml" mc:Ignorable="w14 w15">
+<w:styles xmlns:mc="http://schemas.openxmlformats.org/markup-compatibility/2006" xmlns:r="http://schemas.openxmlformats.org/officeDocument/2006/relationships" xmlns:w="http://schemas.openxmlformats.org/wordprocessingml/2006/main" xmlns:w14="http://schemas.microsoft.com/office/word/2010/wordml" xmlns:w15="http://schemas.microsoft.com/office/word/2012/wordml" xmlns:w16se="http://schemas.microsoft.com/office/word/2015/wordml/symex" mc:Ignorable="w14 w15 w16se">
   <w:docDefaults>
     <w:rPrDefault>
       <w:rPr>
@@ -1980,7 +1997,6 @@
     <w:uiPriority w:val="39"/>
     <w:rsid w:val="001B2ABD"/>
     <w:tblPr>
-      <w:tblInd w:w="0" w:type="dxa"/>
       <w:tblBorders>
         <w:top w:val="single" w:sz="4" w:space="0" w:color="auto"/>
         <w:left w:val="single" w:sz="4" w:space="0" w:color="auto"/>
@@ -1989,12 +2005,6 @@
         <w:insideH w:val="single" w:sz="4" w:space="0" w:color="auto"/>
         <w:insideV w:val="single" w:sz="4" w:space="0" w:color="auto"/>
       </w:tblBorders>
-      <w:tblCellMar>
-        <w:top w:w="0" w:type="dxa"/>
-        <w:left w:w="108" w:type="dxa"/>
-        <w:bottom w:w="0" w:type="dxa"/>
-        <w:right w:w="108" w:type="dxa"/>
-      </w:tblCellMar>
     </w:tblPr>
   </w:style>
   <w:style w:type="character" w:styleId="PlaceholderText">
@@ -2081,7 +2091,7 @@
 </file>
 
 <file path=word/glossary/document.xml><?xml version="1.0" encoding="utf-8"?>
-<w:glossaryDocument xmlns:wpc="http://schemas.microsoft.com/office/word/2010/wordprocessingCanvas" xmlns:mc="http://schemas.openxmlformats.org/markup-compatibility/2006" xmlns:o="urn:schemas-microsoft-com:office:office" xmlns:r="http://schemas.openxmlformats.org/officeDocument/2006/relationships" xmlns:m="http://schemas.openxmlformats.org/officeDocument/2006/math" xmlns:v="urn:schemas-microsoft-com:vml" xmlns:wp14="http://schemas.microsoft.com/office/word/2010/wordprocessingDrawing" xmlns:wp="http://schemas.openxmlformats.org/drawingml/2006/wordprocessingDrawing" xmlns:w10="urn:schemas-microsoft-com:office:word" xmlns:w="http://schemas.openxmlformats.org/wordprocessingml/2006/main" xmlns:w14="http://schemas.microsoft.com/office/word/2010/wordml" xmlns:w15="http://schemas.microsoft.com/office/word/2012/wordml" xmlns:wpg="http://schemas.microsoft.com/office/word/2010/wordprocessingGroup" xmlns:wpi="http://schemas.microsoft.com/office/word/2010/wordprocessingInk" xmlns:wne="http://schemas.microsoft.com/office/word/2006/wordml" xmlns:wps="http://schemas.microsoft.com/office/word/2010/wordprocessingShape" mc:Ignorable="w14 w15 wp14">
+<w:glossaryDocument xmlns:wpc="http://schemas.microsoft.com/office/word/2010/wordprocessingCanvas" xmlns:cx="http://schemas.microsoft.com/office/drawing/2014/chartex" xmlns:cx1="http://schemas.microsoft.com/office/drawing/2015/9/8/chartex" xmlns:mc="http://schemas.openxmlformats.org/markup-compatibility/2006" xmlns:o="urn:schemas-microsoft-com:office:office" xmlns:r="http://schemas.openxmlformats.org/officeDocument/2006/relationships" xmlns:m="http://schemas.openxmlformats.org/officeDocument/2006/math" xmlns:v="urn:schemas-microsoft-com:vml" xmlns:wp14="http://schemas.microsoft.com/office/word/2010/wordprocessingDrawing" xmlns:wp="http://schemas.openxmlformats.org/drawingml/2006/wordprocessingDrawing" xmlns:w10="urn:schemas-microsoft-com:office:word" xmlns:w="http://schemas.openxmlformats.org/wordprocessingml/2006/main" xmlns:w14="http://schemas.microsoft.com/office/word/2010/wordml" xmlns:w15="http://schemas.microsoft.com/office/word/2012/wordml" xmlns:w16se="http://schemas.microsoft.com/office/word/2015/wordml/symex" xmlns:wpg="http://schemas.microsoft.com/office/word/2010/wordprocessingGroup" xmlns:wpi="http://schemas.microsoft.com/office/word/2010/wordprocessingInk" xmlns:wne="http://schemas.microsoft.com/office/word/2006/wordml" xmlns:wps="http://schemas.microsoft.com/office/word/2010/wordprocessingShape" mc:Ignorable="w14 w15 w16se wp14">
   <w:docParts>
     <w:docPart>
       <w:docPartPr>
@@ -2189,32 +2199,6 @@
     </w:docPart>
     <w:docPart>
       <w:docPartPr>
-        <w:name w:val="7F17E572931749D8AAC4BBF3D36879BE"/>
-        <w:category>
-          <w:name w:val="General"/>
-          <w:gallery w:val="placeholder"/>
-        </w:category>
-        <w:types>
-          <w:type w:val="bbPlcHdr"/>
-        </w:types>
-        <w:behaviors>
-          <w:behavior w:val="content"/>
-        </w:behaviors>
-        <w:guid w:val="{BF0677AA-989F-4300-9C50-174889454935}"/>
-      </w:docPartPr>
-      <w:docPartBody>
-        <w:p>
-          <w:pPr>
-            <w:pStyle w:val="7F17E572931749D8AAC4BBF3D36879BE"/>
-          </w:pPr>
-          <w:r>
-            <w:t>Hobbies</w:t>
-          </w:r>
-        </w:p>
-      </w:docPartBody>
-    </w:docPart>
-    <w:docPart>
-      <w:docPartPr>
         <w:name w:val="0383CB5A415C4009B367B02D14D98114"/>
         <w:category>
           <w:name w:val="General"/>
@@ -2299,7 +2283,7 @@
 </file>
 
 <file path=word/glossary/fontTable.xml><?xml version="1.0" encoding="utf-8"?>
-<w:fonts xmlns:mc="http://schemas.openxmlformats.org/markup-compatibility/2006" xmlns:r="http://schemas.openxmlformats.org/officeDocument/2006/relationships" xmlns:w="http://schemas.openxmlformats.org/wordprocessingml/2006/main" xmlns:w14="http://schemas.microsoft.com/office/word/2010/wordml" xmlns:w15="http://schemas.microsoft.com/office/word/2012/wordml" mc:Ignorable="w14 w15">
+<w:fonts xmlns:mc="http://schemas.openxmlformats.org/markup-compatibility/2006" xmlns:r="http://schemas.openxmlformats.org/officeDocument/2006/relationships" xmlns:w="http://schemas.openxmlformats.org/wordprocessingml/2006/main" xmlns:w14="http://schemas.microsoft.com/office/word/2010/wordml" xmlns:w15="http://schemas.microsoft.com/office/word/2012/wordml" xmlns:w16se="http://schemas.microsoft.com/office/word/2015/wordml/symex" mc:Ignorable="w14 w15 w16se">
   <w:font w:name="Symbol">
     <w:panose1 w:val="05050102010706020507"/>
     <w:charset w:val="02"/>
@@ -2360,7 +2344,7 @@
 </file>
 
 <file path=word/glossary/settings.xml><?xml version="1.0" encoding="utf-8"?>
-<w:settings xmlns:mc="http://schemas.openxmlformats.org/markup-compatibility/2006" xmlns:o="urn:schemas-microsoft-com:office:office" xmlns:r="http://schemas.openxmlformats.org/officeDocument/2006/relationships" xmlns:m="http://schemas.openxmlformats.org/officeDocument/2006/math" xmlns:v="urn:schemas-microsoft-com:vml" xmlns:w10="urn:schemas-microsoft-com:office:word" xmlns:w="http://schemas.openxmlformats.org/wordprocessingml/2006/main" xmlns:w14="http://schemas.microsoft.com/office/word/2010/wordml" xmlns:w15="http://schemas.microsoft.com/office/word/2012/wordml" xmlns:sl="http://schemas.openxmlformats.org/schemaLibrary/2006/main" mc:Ignorable="w14 w15">
+<w:settings xmlns:mc="http://schemas.openxmlformats.org/markup-compatibility/2006" xmlns:o="urn:schemas-microsoft-com:office:office" xmlns:r="http://schemas.openxmlformats.org/officeDocument/2006/relationships" xmlns:m="http://schemas.openxmlformats.org/officeDocument/2006/math" xmlns:v="urn:schemas-microsoft-com:vml" xmlns:w10="urn:schemas-microsoft-com:office:word" xmlns:w="http://schemas.openxmlformats.org/wordprocessingml/2006/main" xmlns:w14="http://schemas.microsoft.com/office/word/2010/wordml" xmlns:w15="http://schemas.microsoft.com/office/word/2012/wordml" xmlns:w16se="http://schemas.microsoft.com/office/word/2015/wordml/symex" xmlns:sl="http://schemas.openxmlformats.org/schemaLibrary/2006/main" mc:Ignorable="w14 w15 w16se">
   <w:view w:val="normal"/>
   <w:defaultTabStop w:val="720"/>
   <w:characterSpacingControl w:val="doNotCompress"/>
@@ -2374,7 +2358,9 @@
   </w:compat>
   <w:rsids>
     <w:rsidRoot w:val="00E05AB4"/>
+    <w:rsid w:val="00340654"/>
     <w:rsid w:val="00E05AB4"/>
+    <w:rsid w:val="00F15E5C"/>
   </w:rsids>
   <m:mathPr>
     <m:mathFont m:val="Cambria Math"/>
@@ -2398,7 +2384,7 @@
 </file>
 
 <file path=word/glossary/styles.xml><?xml version="1.0" encoding="utf-8"?>
-<w:styles xmlns:mc="http://schemas.openxmlformats.org/markup-compatibility/2006" xmlns:r="http://schemas.openxmlformats.org/officeDocument/2006/relationships" xmlns:w="http://schemas.openxmlformats.org/wordprocessingml/2006/main" xmlns:w14="http://schemas.microsoft.com/office/word/2010/wordml" xmlns:w15="http://schemas.microsoft.com/office/word/2012/wordml" mc:Ignorable="w14 w15">
+<w:styles xmlns:mc="http://schemas.openxmlformats.org/markup-compatibility/2006" xmlns:r="http://schemas.openxmlformats.org/officeDocument/2006/relationships" xmlns:w="http://schemas.openxmlformats.org/wordprocessingml/2006/main" xmlns:w14="http://schemas.microsoft.com/office/word/2010/wordml" xmlns:w15="http://schemas.microsoft.com/office/word/2012/wordml" xmlns:w16se="http://schemas.microsoft.com/office/word/2015/wordml/symex" mc:Ignorable="w14 w15 w16se">
   <w:docDefaults>
     <w:rPrDefault>
       <w:rPr>
@@ -2994,7 +2980,7 @@
 </file>
 
 <file path=word/glossary/webSettings.xml><?xml version="1.0" encoding="utf-8"?>
-<w:webSettings xmlns:mc="http://schemas.openxmlformats.org/markup-compatibility/2006" xmlns:r="http://schemas.openxmlformats.org/officeDocument/2006/relationships" xmlns:w="http://schemas.openxmlformats.org/wordprocessingml/2006/main" xmlns:w14="http://schemas.microsoft.com/office/word/2010/wordml" xmlns:w15="http://schemas.microsoft.com/office/word/2012/wordml" mc:Ignorable="w14 w15">
+<w:webSettings xmlns:mc="http://schemas.openxmlformats.org/markup-compatibility/2006" xmlns:r="http://schemas.openxmlformats.org/officeDocument/2006/relationships" xmlns:w="http://schemas.openxmlformats.org/wordprocessingml/2006/main" xmlns:w14="http://schemas.microsoft.com/office/word/2010/wordml" xmlns:w15="http://schemas.microsoft.com/office/word/2012/wordml" xmlns:w16se="http://schemas.microsoft.com/office/word/2015/wordml/symex" mc:Ignorable="w14 w15 w16se">
   <w:optimizeForBrowser/>
   <w:allowPNG/>
 </w:webSettings>
@@ -3262,15 +3248,6 @@
 </file>
 
 <file path=customXml/item1.xml><?xml version="1.0" encoding="utf-8"?>
-<?mso-contentType ?>
-<FormTemplates xmlns="http://schemas.microsoft.com/sharepoint/v3/contenttype/forms">
-  <Display>DocumentLibraryForm</Display>
-  <Edit>DocumentLibraryForm</Edit>
-  <New>DocumentLibraryForm</New>
-</FormTemplates>
-</file>
-
-<file path=customXml/item2.xml><?xml version="1.0" encoding="utf-8"?>
 <ct:contentTypeSchema xmlns:ct="http://schemas.microsoft.com/office/2006/metadata/contentType" xmlns:ma="http://schemas.microsoft.com/office/2006/metadata/properties/metaAttributes" ct:_="" ma:_="" ma:contentTypeName="Document" ma:contentTypeID="0x01010079F111ED35F8CC479449609E8A0923A6" ma:contentTypeVersion="11" ma:contentTypeDescription="Create a new document." ma:contentTypeScope="" ma:versionID="1c2eb7a32e66fb6e4260f3771546a5e2">
   <xsd:schema xmlns:xsd="http://www.w3.org/2001/XMLSchema" xmlns:xs="http://www.w3.org/2001/XMLSchema" xmlns:p="http://schemas.microsoft.com/office/2006/metadata/properties" xmlns:ns2="71af3243-3dd4-4a8d-8c0d-dd76da1f02a5" xmlns:ns3="16c05727-aa75-4e4a-9b5f-8a80a1165891" targetNamespace="http://schemas.microsoft.com/office/2006/metadata/properties" ma:root="true" ma:fieldsID="04e1f6479c48b08974ba73b5ca973489" ns2:_="" ns3:_="">
     <xsd:import namespace="71af3243-3dd4-4a8d-8c0d-dd76da1f02a5"/>
@@ -3481,6 +3458,15 @@
 </ct:contentTypeSchema>
 </file>
 
+<file path=customXml/item2.xml><?xml version="1.0" encoding="utf-8"?>
+<?mso-contentType ?>
+<FormTemplates xmlns="http://schemas.microsoft.com/sharepoint/v3/contenttype/forms">
+  <Display>DocumentLibraryForm</Display>
+  <Edit>DocumentLibraryForm</Edit>
+  <New>DocumentLibraryForm</New>
+</FormTemplates>
+</file>
+
 <file path=customXml/item3.xml><?xml version="1.0" encoding="utf-8"?>
 <p:properties xmlns:p="http://schemas.microsoft.com/office/2006/metadata/properties" xmlns:xsi="http://www.w3.org/2001/XMLSchema-instance" xmlns:pc="http://schemas.microsoft.com/office/infopath/2007/PartnerControls">
   <documentManagement>
@@ -3490,14 +3476,6 @@
 </file>
 
 <file path=customXml/itemProps1.xml><?xml version="1.0" encoding="utf-8"?>
-<ds:datastoreItem xmlns:ds="http://schemas.openxmlformats.org/officeDocument/2006/customXml" ds:itemID="{18506A0D-4821-47C2-BD9B-CACF27C6B108}">
-  <ds:schemaRefs>
-    <ds:schemaRef ds:uri="http://schemas.microsoft.com/sharepoint/v3/contenttype/forms"/>
-  </ds:schemaRefs>
-</ds:datastoreItem>
-</file>
-
-<file path=customXml/itemProps2.xml><?xml version="1.0" encoding="utf-8"?>
 <ds:datastoreItem xmlns:ds="http://schemas.openxmlformats.org/officeDocument/2006/customXml" ds:itemID="{8143E149-BD72-41A7-8F13-AF59DE30D6FA}">
   <ds:schemaRefs>
     <ds:schemaRef ds:uri="http://schemas.microsoft.com/office/2006/metadata/contentType"/>
@@ -3516,6 +3494,14 @@
 </ds:datastoreItem>
 </file>
 
+<file path=customXml/itemProps2.xml><?xml version="1.0" encoding="utf-8"?>
+<ds:datastoreItem xmlns:ds="http://schemas.openxmlformats.org/officeDocument/2006/customXml" ds:itemID="{18506A0D-4821-47C2-BD9B-CACF27C6B108}">
+  <ds:schemaRefs>
+    <ds:schemaRef ds:uri="http://schemas.microsoft.com/sharepoint/v3/contenttype/forms"/>
+  </ds:schemaRefs>
+</ds:datastoreItem>
+</file>
+
 <file path=customXml/itemProps3.xml><?xml version="1.0" encoding="utf-8"?>
 <ds:datastoreItem xmlns:ds="http://schemas.openxmlformats.org/officeDocument/2006/customXml" ds:itemID="{DD14EC26-251D-443A-AF4F-B15D0F3B0F84}">
   <ds:schemaRefs>

</xml_diff>